<commit_message>
Merged and updated + Documentation improvement
</commit_message>
<xml_diff>
--- a/Documentation.docx
+++ b/Documentation.docx
@@ -647,6 +647,366 @@
           <w:lang w:val="en-US"/>
         </w:rPr>
       </w:pPr>
+    </w:p>
+    <w:p>
+      <w:pPr>
+        <w:rPr>
+          <w:b/>
+          <w:bCs/>
+          <w:u w:val="single"/>
+          <w:lang w:val="en-US"/>
+        </w:rPr>
+      </w:pPr>
+      <w:r>
+        <w:rPr>
+          <w:b/>
+          <w:bCs/>
+          <w:u w:val="single"/>
+          <w:lang w:val="en-US"/>
+        </w:rPr>
+        <w:t>Decryption</w:t>
+      </w:r>
+      <w:r>
+        <w:rPr>
+          <w:b/>
+          <w:bCs/>
+          <w:u w:val="single"/>
+          <w:lang w:val="en-US"/>
+        </w:rPr>
+        <w:t xml:space="preserve"> </w:t>
+      </w:r>
+    </w:p>
+    <w:p>
+      <w:pPr>
+        <w:rPr>
+          <w:lang w:val="en-US"/>
+        </w:rPr>
+      </w:pPr>
+      <w:r>
+        <w:rPr>
+          <w:lang w:val="en-US"/>
+        </w:rPr>
+        <w:t>Uses</w:t>
+      </w:r>
+      <w:r>
+        <w:rPr>
+          <w:lang w:val="en-US"/>
+        </w:rPr>
+        <w:t xml:space="preserve"> the algorithm used in the encryption as inputs.</w:t>
+      </w:r>
+    </w:p>
+    <w:p>
+      <w:pPr>
+        <w:rPr>
+          <w:lang w:val="en-US"/>
+        </w:rPr>
+      </w:pPr>
+    </w:p>
+    <w:p>
+      <w:pPr>
+        <w:rPr>
+          <w:u w:val="single"/>
+          <w:lang w:val="en-US"/>
+        </w:rPr>
+      </w:pPr>
+      <w:r>
+        <w:rPr>
+          <w:u w:val="single"/>
+          <w:lang w:val="en-US"/>
+        </w:rPr>
+        <w:t>APIs</w:t>
+      </w:r>
+    </w:p>
+    <w:p>
+      <w:pPr>
+        <w:rPr>
+          <w:lang w:val="en-US"/>
+        </w:rPr>
+      </w:pPr>
+      <w:r>
+        <w:rPr>
+          <w:lang w:val="en-US"/>
+        </w:rPr>
+        <w:t>X509</w:t>
+      </w:r>
+      <w:proofErr w:type="gramStart"/>
+      <w:r>
+        <w:rPr>
+          <w:lang w:val="en-US"/>
+        </w:rPr>
+        <w:t>Certificate</w:t>
+      </w:r>
+      <w:r>
+        <w:t xml:space="preserve"> </w:t>
+      </w:r>
+      <w:r>
+        <w:rPr>
+          <w:lang w:val="en-US"/>
+        </w:rPr>
+        <w:t>.</w:t>
+      </w:r>
+      <w:proofErr w:type="spellStart"/>
+      <w:r>
+        <w:rPr>
+          <w:lang w:val="en-US"/>
+        </w:rPr>
+        <w:t>getKey</w:t>
+      </w:r>
+      <w:proofErr w:type="spellEnd"/>
+      <w:proofErr w:type="gramEnd"/>
+    </w:p>
+    <w:p>
+      <w:pPr>
+        <w:rPr>
+          <w:lang w:val="en-US"/>
+        </w:rPr>
+      </w:pPr>
+      <w:proofErr w:type="spellStart"/>
+      <w:r>
+        <w:rPr>
+          <w:lang w:val="en-US"/>
+        </w:rPr>
+        <w:t>KeyStore.getInstance</w:t>
+      </w:r>
+      <w:proofErr w:type="spellEnd"/>
+    </w:p>
+    <w:p>
+      <w:pPr>
+        <w:rPr>
+          <w:lang w:val="en-US"/>
+        </w:rPr>
+      </w:pPr>
+      <w:proofErr w:type="spellStart"/>
+      <w:r>
+        <w:rPr>
+          <w:lang w:val="en-US"/>
+        </w:rPr>
+        <w:t>K</w:t>
+      </w:r>
+      <w:r>
+        <w:rPr>
+          <w:lang w:val="en-US"/>
+        </w:rPr>
+        <w:t>eyStore.load</w:t>
+      </w:r>
+      <w:proofErr w:type="spellEnd"/>
+    </w:p>
+    <w:p>
+      <w:r>
+        <w:rPr>
+          <w:lang w:val="en-US"/>
+        </w:rPr>
+        <w:t>K</w:t>
+      </w:r>
+      <w:r>
+        <w:t>eyStore.getKey</w:t>
+      </w:r>
+    </w:p>
+    <w:p>
+      <w:pPr>
+        <w:rPr>
+          <w:lang w:val="en-US"/>
+        </w:rPr>
+      </w:pPr>
+      <w:proofErr w:type="spellStart"/>
+      <w:r>
+        <w:rPr>
+          <w:lang w:val="en-US"/>
+        </w:rPr>
+        <w:t>KeyGenerator</w:t>
+      </w:r>
+      <w:proofErr w:type="spellEnd"/>
+      <w:r>
+        <w:rPr>
+          <w:lang w:val="en-US"/>
+        </w:rPr>
+        <w:t>.</w:t>
+      </w:r>
+      <w:r>
+        <w:t xml:space="preserve"> </w:t>
+      </w:r>
+      <w:proofErr w:type="gramStart"/>
+      <w:r>
+        <w:rPr>
+          <w:lang w:val="en-US"/>
+        </w:rPr>
+        <w:t>.</w:t>
+      </w:r>
+      <w:proofErr w:type="spellStart"/>
+      <w:r>
+        <w:rPr>
+          <w:lang w:val="en-US"/>
+        </w:rPr>
+        <w:t>generateKey</w:t>
+      </w:r>
+      <w:proofErr w:type="spellEnd"/>
+      <w:proofErr w:type="gramEnd"/>
+    </w:p>
+    <w:p>
+      <w:r>
+        <w:t>Cipher.getInstance</w:t>
+      </w:r>
+    </w:p>
+    <w:p>
+      <w:pPr>
+        <w:rPr>
+          <w:lang w:val="en-US"/>
+        </w:rPr>
+      </w:pPr>
+      <w:proofErr w:type="gramStart"/>
+      <w:r>
+        <w:rPr>
+          <w:lang w:val="en-US"/>
+        </w:rPr>
+        <w:t>Cipher</w:t>
+      </w:r>
+      <w:r>
+        <w:t xml:space="preserve"> </w:t>
+      </w:r>
+      <w:r>
+        <w:rPr>
+          <w:lang w:val="en-US"/>
+        </w:rPr>
+        <w:t>.</w:t>
+      </w:r>
+      <w:proofErr w:type="spellStart"/>
+      <w:r>
+        <w:rPr>
+          <w:lang w:val="en-US"/>
+        </w:rPr>
+        <w:t>init</w:t>
+      </w:r>
+      <w:proofErr w:type="spellEnd"/>
+      <w:proofErr w:type="gramEnd"/>
+    </w:p>
+    <w:p>
+      <w:proofErr w:type="spellStart"/>
+      <w:r>
+        <w:rPr>
+          <w:lang w:val="en-US"/>
+        </w:rPr>
+        <w:t>Cipher.</w:t>
+      </w:r>
+      <w:r>
+        <w:rPr>
+          <w:lang w:val="en-US"/>
+        </w:rPr>
+        <w:t>doFinal</w:t>
+      </w:r>
+      <w:proofErr w:type="spellEnd"/>
+      <w:r>
+        <w:br/>
+      </w:r>
+      <w:r>
+        <w:t>SecureRandom.getInstance</w:t>
+      </w:r>
+    </w:p>
+    <w:p>
+      <w:r>
+        <w:t>Signature.getInstance</w:t>
+      </w:r>
+    </w:p>
+    <w:p>
+      <w:pPr>
+        <w:rPr>
+          <w:lang w:val="en-US"/>
+        </w:rPr>
+      </w:pPr>
+      <w:r>
+        <w:rPr>
+          <w:lang w:val="en-US"/>
+        </w:rPr>
+        <w:t>Signature.</w:t>
+      </w:r>
+      <w:r>
+        <w:t xml:space="preserve"> </w:t>
+      </w:r>
+      <w:proofErr w:type="spellStart"/>
+      <w:r>
+        <w:rPr>
+          <w:lang w:val="en-US"/>
+        </w:rPr>
+        <w:t>initSign</w:t>
+      </w:r>
+      <w:proofErr w:type="spellEnd"/>
+    </w:p>
+    <w:p>
+      <w:pPr>
+        <w:rPr>
+          <w:lang w:val="en-US"/>
+        </w:rPr>
+      </w:pPr>
+      <w:proofErr w:type="spellStart"/>
+      <w:r>
+        <w:rPr>
+          <w:lang w:val="en-US"/>
+        </w:rPr>
+        <w:t>Signature.</w:t>
+      </w:r>
+      <w:r>
+        <w:rPr>
+          <w:lang w:val="en-US"/>
+        </w:rPr>
+        <w:t>updat</w:t>
+      </w:r>
+      <w:r>
+        <w:rPr>
+          <w:lang w:val="en-US"/>
+        </w:rPr>
+        <w:t>e</w:t>
+      </w:r>
+      <w:proofErr w:type="spellEnd"/>
+    </w:p>
+    <w:p>
+      <w:pPr>
+        <w:rPr>
+          <w:lang w:val="en-US"/>
+        </w:rPr>
+      </w:pPr>
+      <w:r>
+        <w:rPr>
+          <w:lang w:val="en-US"/>
+        </w:rPr>
+        <w:t xml:space="preserve"> </w:t>
+      </w:r>
+      <w:proofErr w:type="spellStart"/>
+      <w:r>
+        <w:rPr>
+          <w:lang w:val="en-US"/>
+        </w:rPr>
+        <w:t>Signature.sign</w:t>
+      </w:r>
+      <w:proofErr w:type="spellEnd"/>
+    </w:p>
+    <w:p>
+      <w:proofErr w:type="gramStart"/>
+      <w:r>
+        <w:rPr>
+          <w:lang w:val="en-US"/>
+        </w:rPr>
+        <w:t>Signature</w:t>
+      </w:r>
+      <w:r>
+        <w:t xml:space="preserve"> </w:t>
+      </w:r>
+      <w:r>
+        <w:rPr>
+          <w:lang w:val="en-US"/>
+        </w:rPr>
+        <w:t>.</w:t>
+      </w:r>
+      <w:r>
+        <w:t>initVerify</w:t>
+      </w:r>
+      <w:proofErr w:type="gramEnd"/>
+    </w:p>
+    <w:p>
+      <w:pPr>
+        <w:rPr>
+          <w:u w:val="single"/>
+          <w:lang w:val="en-US"/>
+        </w:rPr>
+      </w:pPr>
       <w:r>
         <w:rPr>
           <w:u w:val="single"/>
@@ -681,22 +1041,160 @@
     <w:p>
       <w:pPr>
         <w:rPr>
-          <w:lang w:val="en-US"/>
-        </w:rPr>
-      </w:pPr>
+          <w:u w:val="single"/>
+          <w:lang w:val="en-US"/>
+        </w:rPr>
+      </w:pPr>
+    </w:p>
+    <w:p>
+      <w:pPr>
+        <w:rPr>
+          <w:u w:val="single"/>
+          <w:lang w:val="en-US"/>
+        </w:rPr>
+      </w:pPr>
+    </w:p>
+    <w:p>
+      <w:pPr>
+        <w:rPr>
+          <w:lang w:val="en-US"/>
+        </w:rPr>
+      </w:pPr>
+      <w:r>
+        <w:rPr>
+          <w:noProof/>
+          <w:lang w:val="en-US"/>
+        </w:rPr>
+        <w:drawing>
+          <wp:inline distT="0" distB="0" distL="0" distR="0" wp14:anchorId="19A7A45B" wp14:editId="5EEBEA02">
+            <wp:extent cx="5943600" cy="2984500"/>
+            <wp:effectExtent l="0" t="0" r="0" b="0"/>
+            <wp:docPr id="1" name="Picture 1"/>
+            <wp:cNvGraphicFramePr>
+              <a:graphicFrameLocks xmlns:a="http://schemas.openxmlformats.org/drawingml/2006/main" noChangeAspect="1"/>
+            </wp:cNvGraphicFramePr>
+            <a:graphic xmlns:a="http://schemas.openxmlformats.org/drawingml/2006/main">
+              <a:graphicData uri="http://schemas.openxmlformats.org/drawingml/2006/picture">
+                <pic:pic xmlns:pic="http://schemas.openxmlformats.org/drawingml/2006/picture">
+                  <pic:nvPicPr>
+                    <pic:cNvPr id="1" name="Picture 1"/>
+                    <pic:cNvPicPr/>
+                  </pic:nvPicPr>
+                  <pic:blipFill>
+                    <a:blip r:embed="rId4" cstate="print">
+                      <a:extLst>
+                        <a:ext uri="{28A0092B-C50C-407E-A947-70E740481C1C}">
+                          <a14:useLocalDpi xmlns:a14="http://schemas.microsoft.com/office/drawing/2010/main" val="0"/>
+                        </a:ext>
+                      </a:extLst>
+                    </a:blip>
+                    <a:stretch>
+                      <a:fillRect/>
+                    </a:stretch>
+                  </pic:blipFill>
+                  <pic:spPr>
+                    <a:xfrm>
+                      <a:off x="0" y="0"/>
+                      <a:ext cx="5943600" cy="2984500"/>
+                    </a:xfrm>
+                    <a:prstGeom prst="rect">
+                      <a:avLst/>
+                    </a:prstGeom>
+                  </pic:spPr>
+                </pic:pic>
+              </a:graphicData>
+            </a:graphic>
+          </wp:inline>
+        </w:drawing>
+      </w:r>
+    </w:p>
+    <w:p>
+      <w:pPr>
+        <w:rPr>
+          <w:lang w:val="en-US"/>
+        </w:rPr>
+      </w:pPr>
+    </w:p>
+    <w:p>
+      <w:pPr>
+        <w:rPr>
+          <w:lang w:val="en-US"/>
+        </w:rPr>
+      </w:pPr>
+      <w:r>
+        <w:rPr>
+          <w:lang w:val="en-US"/>
+        </w:rPr>
+        <w:t>How to run:</w:t>
+      </w:r>
+    </w:p>
+    <w:p>
+      <w:pPr>
+        <w:rPr>
+          <w:lang w:val="en-US"/>
+        </w:rPr>
+      </w:pPr>
+      <w:proofErr w:type="spellStart"/>
+      <w:r>
+        <w:rPr>
+          <w:lang w:val="en-US"/>
+        </w:rPr>
+        <w:t>javac</w:t>
+      </w:r>
+      <w:proofErr w:type="spellEnd"/>
+      <w:r>
+        <w:rPr>
+          <w:lang w:val="en-US"/>
+        </w:rPr>
+        <w:t xml:space="preserve"> Conf.java</w:t>
+      </w:r>
+    </w:p>
+    <w:p>
+      <w:pPr>
+        <w:rPr>
+          <w:lang w:val="en-US"/>
+        </w:rPr>
+      </w:pPr>
+      <w:proofErr w:type="spellStart"/>
+      <w:r>
+        <w:rPr>
+          <w:lang w:val="en-US"/>
+        </w:rPr>
+        <w:t>javac</w:t>
+      </w:r>
+      <w:proofErr w:type="spellEnd"/>
+      <w:r>
+        <w:rPr>
+          <w:lang w:val="en-US"/>
+        </w:rPr>
+        <w:t xml:space="preserve"> Crypto.java</w:t>
+      </w:r>
+    </w:p>
+    <w:p>
+      <w:pPr>
+        <w:rPr>
+          <w:lang w:val="en-US"/>
+        </w:rPr>
+      </w:pPr>
+      <w:r>
+        <w:rPr>
+          <w:lang w:val="en-US"/>
+        </w:rPr>
+        <w:t xml:space="preserve">java Crypto.java conf.txt plaintext.txt &lt;Keystore password&gt; </w:t>
+      </w:r>
       <w:r>
         <w:rPr>
           <w:lang w:val="en-US"/>
         </w:rPr>
         <w:br w:type="page"/>
       </w:r>
-      <w:r>
-        <w:rPr>
-          <w:lang w:val="en-US"/>
-        </w:rPr>
-        <w:lastRenderedPageBreak/>
-        <w:t>Decryption</w:t>
-      </w:r>
+    </w:p>
+    <w:p>
+      <w:pPr>
+        <w:rPr>
+          <w:lang w:val="en-US"/>
+        </w:rPr>
+      </w:pPr>
     </w:p>
     <w:sectPr>
       <w:pgSz w:w="12240" w:h="15840"/>

</xml_diff>

<commit_message>
Changed password being from cmd and not in conf file
</commit_message>
<xml_diff>
--- a/Documentation.docx
+++ b/Documentation.docx
@@ -79,12 +79,49 @@
         <w:rPr>
           <w:lang w:val="en-US"/>
         </w:rPr>
-        <w:t>The program takes two inputs: A configuration file and a data file.</w:t>
-      </w:r>
-    </w:p>
-    <w:p>
-      <w:pPr>
-        <w:rPr>
+        <w:t xml:space="preserve">The program takes </w:t>
+      </w:r>
+      <w:r>
+        <w:rPr>
+          <w:lang w:val="en-US"/>
+        </w:rPr>
+        <w:t>three</w:t>
+      </w:r>
+      <w:r>
+        <w:rPr>
+          <w:lang w:val="en-US"/>
+        </w:rPr>
+        <w:t xml:space="preserve"> inputs: A configuration file</w:t>
+      </w:r>
+      <w:r>
+        <w:rPr>
+          <w:lang w:val="en-US"/>
+        </w:rPr>
+        <w:t xml:space="preserve">, </w:t>
+      </w:r>
+      <w:r>
+        <w:rPr>
+          <w:lang w:val="en-US"/>
+        </w:rPr>
+        <w:t>a data file</w:t>
+      </w:r>
+      <w:r>
+        <w:rPr>
+          <w:lang w:val="en-US"/>
+        </w:rPr>
+        <w:t xml:space="preserve"> and the keystore’s password</w:t>
+      </w:r>
+      <w:r>
+        <w:rPr>
+          <w:lang w:val="en-US"/>
+        </w:rPr>
+        <w:t>.</w:t>
+      </w:r>
+    </w:p>
+    <w:p>
+      <w:pPr>
+        <w:rPr>
+          <w:color w:val="000000" w:themeColor="text1"/>
           <w:lang w:val="en-US"/>
         </w:rPr>
       </w:pPr>
@@ -93,53 +130,6 @@
           <w:lang w:val="en-US"/>
         </w:rPr>
         <w:t>The configuration consists of all encryption parameters-</w:t>
-      </w:r>
-    </w:p>
-    <w:p>
-      <w:pPr>
-        <w:shd w:val="clear" w:color="auto" w:fill="2B2B2B"/>
-        <w:tabs>
-          <w:tab w:val="left" w:pos="916"/>
-          <w:tab w:val="left" w:pos="1832"/>
-          <w:tab w:val="left" w:pos="2748"/>
-          <w:tab w:val="left" w:pos="3664"/>
-          <w:tab w:val="left" w:pos="4580"/>
-          <w:tab w:val="left" w:pos="5496"/>
-          <w:tab w:val="left" w:pos="6412"/>
-          <w:tab w:val="left" w:pos="7328"/>
-          <w:tab w:val="left" w:pos="8244"/>
-          <w:tab w:val="left" w:pos="9160"/>
-          <w:tab w:val="left" w:pos="10076"/>
-          <w:tab w:val="left" w:pos="10992"/>
-          <w:tab w:val="left" w:pos="11908"/>
-          <w:tab w:val="left" w:pos="12824"/>
-          <w:tab w:val="left" w:pos="13740"/>
-          <w:tab w:val="left" w:pos="14656"/>
-        </w:tabs>
-        <w:rPr>
-          <w:rFonts w:ascii="Courier New" w:eastAsia="Times New Roman" w:hAnsi="Courier New" w:cs="Courier New"/>
-          <w:color w:val="A9B7C6"/>
-          <w:sz w:val="20"/>
-          <w:szCs w:val="20"/>
-        </w:rPr>
-      </w:pPr>
-      <w:r>
-        <w:rPr>
-          <w:rFonts w:ascii="Courier New" w:eastAsia="Times New Roman" w:hAnsi="Courier New" w:cs="Courier New"/>
-          <w:color w:val="A9B7C6"/>
-          <w:sz w:val="20"/>
-          <w:szCs w:val="20"/>
-        </w:rPr>
-        <w:t xml:space="preserve">String </w:t>
-      </w:r>
-      <w:r>
-        <w:rPr>
-          <w:rFonts w:ascii="Courier New" w:eastAsia="Times New Roman" w:hAnsi="Courier New" w:cs="Courier New"/>
-          <w:color w:val="9876AA"/>
-          <w:sz w:val="20"/>
-          <w:szCs w:val="20"/>
-        </w:rPr>
-        <w:t>password</w:t>
       </w:r>
       <w:r>
         <w:rPr>
@@ -148,396 +138,128 @@
           <w:sz w:val="20"/>
           <w:szCs w:val="20"/>
         </w:rPr>
-        <w:t>;</w:t>
+        <w:br/>
       </w:r>
       <w:r>
         <w:rPr>
           <w:rFonts w:ascii="Courier New" w:eastAsia="Times New Roman" w:hAnsi="Courier New" w:cs="Courier New"/>
-          <w:color w:val="CC7832"/>
+          <w:color w:val="000000" w:themeColor="text1"/>
           <w:sz w:val="20"/>
           <w:szCs w:val="20"/>
         </w:rPr>
-        <w:br/>
+        <w:t>String alias;</w:t>
       </w:r>
       <w:r>
         <w:rPr>
           <w:rFonts w:ascii="Courier New" w:eastAsia="Times New Roman" w:hAnsi="Courier New" w:cs="Courier New"/>
-          <w:color w:val="A9B7C6"/>
+          <w:color w:val="000000" w:themeColor="text1"/>
           <w:sz w:val="20"/>
           <w:szCs w:val="20"/>
         </w:rPr>
-        <w:t xml:space="preserve">String </w:t>
+        <w:br/>
+        <w:t>String keyStorePath;</w:t>
       </w:r>
       <w:r>
         <w:rPr>
           <w:rFonts w:ascii="Courier New" w:eastAsia="Times New Roman" w:hAnsi="Courier New" w:cs="Courier New"/>
-          <w:color w:val="9876AA"/>
+          <w:color w:val="000000" w:themeColor="text1"/>
           <w:sz w:val="20"/>
           <w:szCs w:val="20"/>
         </w:rPr>
-        <w:t>alias</w:t>
+        <w:br/>
+        <w:t>String signature;</w:t>
       </w:r>
       <w:r>
         <w:rPr>
           <w:rFonts w:ascii="Courier New" w:eastAsia="Times New Roman" w:hAnsi="Courier New" w:cs="Courier New"/>
-          <w:color w:val="CC7832"/>
+          <w:color w:val="000000" w:themeColor="text1"/>
           <w:sz w:val="20"/>
           <w:szCs w:val="20"/>
         </w:rPr>
-        <w:t>;</w:t>
+        <w:br/>
+        <w:t>String signAlgorithm;</w:t>
       </w:r>
       <w:r>
         <w:rPr>
           <w:rFonts w:ascii="Courier New" w:eastAsia="Times New Roman" w:hAnsi="Courier New" w:cs="Courier New"/>
-          <w:color w:val="CC7832"/>
+          <w:color w:val="000000" w:themeColor="text1"/>
           <w:sz w:val="20"/>
           <w:szCs w:val="20"/>
         </w:rPr>
         <w:br/>
+        <w:t>int keyLength;</w:t>
       </w:r>
       <w:r>
         <w:rPr>
           <w:rFonts w:ascii="Courier New" w:eastAsia="Times New Roman" w:hAnsi="Courier New" w:cs="Courier New"/>
-          <w:color w:val="A9B7C6"/>
+          <w:color w:val="000000" w:themeColor="text1"/>
           <w:sz w:val="20"/>
           <w:szCs w:val="20"/>
         </w:rPr>
-        <w:t xml:space="preserve">String </w:t>
+        <w:br/>
+        <w:t>String cipherProvider;</w:t>
       </w:r>
       <w:r>
         <w:rPr>
           <w:rFonts w:ascii="Courier New" w:eastAsia="Times New Roman" w:hAnsi="Courier New" w:cs="Courier New"/>
-          <w:color w:val="9876AA"/>
+          <w:color w:val="000000" w:themeColor="text1"/>
           <w:sz w:val="20"/>
           <w:szCs w:val="20"/>
         </w:rPr>
-        <w:t>keyStorePath</w:t>
+        <w:br/>
+        <w:t>String signatureProvider;</w:t>
       </w:r>
       <w:r>
         <w:rPr>
           <w:rFonts w:ascii="Courier New" w:eastAsia="Times New Roman" w:hAnsi="Courier New" w:cs="Courier New"/>
-          <w:color w:val="CC7832"/>
+          <w:color w:val="000000" w:themeColor="text1"/>
           <w:sz w:val="20"/>
           <w:szCs w:val="20"/>
         </w:rPr>
-        <w:t>;</w:t>
+        <w:br/>
+        <w:t>String encryptedSymmetricKeyString;</w:t>
       </w:r>
       <w:r>
         <w:rPr>
           <w:rFonts w:ascii="Courier New" w:eastAsia="Times New Roman" w:hAnsi="Courier New" w:cs="Courier New"/>
-          <w:color w:val="CC7832"/>
+          <w:color w:val="000000" w:themeColor="text1"/>
           <w:sz w:val="20"/>
           <w:szCs w:val="20"/>
         </w:rPr>
         <w:br/>
+        <w:t>String IVString;</w:t>
       </w:r>
       <w:r>
         <w:rPr>
           <w:rFonts w:ascii="Courier New" w:eastAsia="Times New Roman" w:hAnsi="Courier New" w:cs="Courier New"/>
-          <w:color w:val="A9B7C6"/>
+          <w:color w:val="000000" w:themeColor="text1"/>
           <w:sz w:val="20"/>
           <w:szCs w:val="20"/>
         </w:rPr>
-        <w:t xml:space="preserve">String </w:t>
+        <w:br/>
+        <w:t>String cipherToEncryptSymmetricKey;</w:t>
       </w:r>
       <w:r>
         <w:rPr>
           <w:rFonts w:ascii="Courier New" w:eastAsia="Times New Roman" w:hAnsi="Courier New" w:cs="Courier New"/>
-          <w:color w:val="9876AA"/>
+          <w:color w:val="000000" w:themeColor="text1"/>
           <w:sz w:val="20"/>
           <w:szCs w:val="20"/>
         </w:rPr>
-        <w:t>signature</w:t>
-      </w:r>
+        <w:br/>
+        <w:t xml:space="preserve">String </w:t>
+      </w:r>
+      <w:proofErr w:type="gramStart"/>
       <w:r>
         <w:rPr>
           <w:rFonts w:ascii="Courier New" w:eastAsia="Times New Roman" w:hAnsi="Courier New" w:cs="Courier New"/>
-          <w:color w:val="CC7832"/>
+          <w:color w:val="000000" w:themeColor="text1"/>
           <w:sz w:val="20"/>
           <w:szCs w:val="20"/>
         </w:rPr>
-        <w:t>;</w:t>
-      </w:r>
-      <w:r>
-        <w:rPr>
-          <w:rFonts w:ascii="Courier New" w:eastAsia="Times New Roman" w:hAnsi="Courier New" w:cs="Courier New"/>
-          <w:color w:val="CC7832"/>
-          <w:sz w:val="20"/>
-          <w:szCs w:val="20"/>
-        </w:rPr>
-        <w:br/>
-      </w:r>
-      <w:r>
-        <w:rPr>
-          <w:rFonts w:ascii="Courier New" w:eastAsia="Times New Roman" w:hAnsi="Courier New" w:cs="Courier New"/>
-          <w:color w:val="A9B7C6"/>
-          <w:sz w:val="20"/>
-          <w:szCs w:val="20"/>
-        </w:rPr>
-        <w:t xml:space="preserve">String </w:t>
-      </w:r>
-      <w:r>
-        <w:rPr>
-          <w:rFonts w:ascii="Courier New" w:eastAsia="Times New Roman" w:hAnsi="Courier New" w:cs="Courier New"/>
-          <w:color w:val="9876AA"/>
-          <w:sz w:val="20"/>
-          <w:szCs w:val="20"/>
-        </w:rPr>
-        <w:t>signAlgorithm</w:t>
-      </w:r>
-      <w:r>
-        <w:rPr>
-          <w:rFonts w:ascii="Courier New" w:eastAsia="Times New Roman" w:hAnsi="Courier New" w:cs="Courier New"/>
-          <w:color w:val="CC7832"/>
-          <w:sz w:val="20"/>
-          <w:szCs w:val="20"/>
-        </w:rPr>
-        <w:t>;</w:t>
-      </w:r>
-      <w:r>
-        <w:rPr>
-          <w:rFonts w:ascii="Courier New" w:eastAsia="Times New Roman" w:hAnsi="Courier New" w:cs="Courier New"/>
-          <w:color w:val="CC7832"/>
-          <w:sz w:val="20"/>
-          <w:szCs w:val="20"/>
-        </w:rPr>
-        <w:br/>
-        <w:t xml:space="preserve">int </w:t>
-      </w:r>
-      <w:r>
-        <w:rPr>
-          <w:rFonts w:ascii="Courier New" w:eastAsia="Times New Roman" w:hAnsi="Courier New" w:cs="Courier New"/>
-          <w:color w:val="9876AA"/>
-          <w:sz w:val="20"/>
-          <w:szCs w:val="20"/>
-        </w:rPr>
-        <w:t>keyLength</w:t>
-      </w:r>
-      <w:r>
-        <w:rPr>
-          <w:rFonts w:ascii="Courier New" w:eastAsia="Times New Roman" w:hAnsi="Courier New" w:cs="Courier New"/>
-          <w:color w:val="CC7832"/>
-          <w:sz w:val="20"/>
-          <w:szCs w:val="20"/>
-        </w:rPr>
-        <w:t>;</w:t>
-      </w:r>
-      <w:r>
-        <w:rPr>
-          <w:rFonts w:ascii="Courier New" w:eastAsia="Times New Roman" w:hAnsi="Courier New" w:cs="Courier New"/>
-          <w:color w:val="CC7832"/>
-          <w:sz w:val="20"/>
-          <w:szCs w:val="20"/>
-        </w:rPr>
-        <w:br/>
-      </w:r>
-      <w:r>
-        <w:rPr>
-          <w:rFonts w:ascii="Courier New" w:eastAsia="Times New Roman" w:hAnsi="Courier New" w:cs="Courier New"/>
-          <w:color w:val="A9B7C6"/>
-          <w:sz w:val="20"/>
-          <w:szCs w:val="20"/>
-        </w:rPr>
-        <w:t xml:space="preserve">String </w:t>
-      </w:r>
-      <w:r>
-        <w:rPr>
-          <w:rFonts w:ascii="Courier New" w:eastAsia="Times New Roman" w:hAnsi="Courier New" w:cs="Courier New"/>
-          <w:color w:val="9876AA"/>
-          <w:sz w:val="20"/>
-          <w:szCs w:val="20"/>
-        </w:rPr>
-        <w:t>cipherProvider</w:t>
-      </w:r>
-      <w:r>
-        <w:rPr>
-          <w:rFonts w:ascii="Courier New" w:eastAsia="Times New Roman" w:hAnsi="Courier New" w:cs="Courier New"/>
-          <w:color w:val="CC7832"/>
-          <w:sz w:val="20"/>
-          <w:szCs w:val="20"/>
-        </w:rPr>
-        <w:t>;</w:t>
-      </w:r>
-      <w:r>
-        <w:rPr>
-          <w:rFonts w:ascii="Courier New" w:eastAsia="Times New Roman" w:hAnsi="Courier New" w:cs="Courier New"/>
-          <w:color w:val="CC7832"/>
-          <w:sz w:val="20"/>
-          <w:szCs w:val="20"/>
-        </w:rPr>
-        <w:br/>
-      </w:r>
-      <w:r>
-        <w:rPr>
-          <w:rFonts w:ascii="Courier New" w:eastAsia="Times New Roman" w:hAnsi="Courier New" w:cs="Courier New"/>
-          <w:color w:val="A9B7C6"/>
-          <w:sz w:val="20"/>
-          <w:szCs w:val="20"/>
-        </w:rPr>
-        <w:t xml:space="preserve">String </w:t>
-      </w:r>
-      <w:r>
-        <w:rPr>
-          <w:rFonts w:ascii="Courier New" w:eastAsia="Times New Roman" w:hAnsi="Courier New" w:cs="Courier New"/>
-          <w:color w:val="9876AA"/>
-          <w:sz w:val="20"/>
-          <w:szCs w:val="20"/>
-        </w:rPr>
-        <w:t>signatureProvider</w:t>
-      </w:r>
-      <w:r>
-        <w:rPr>
-          <w:rFonts w:ascii="Courier New" w:eastAsia="Times New Roman" w:hAnsi="Courier New" w:cs="Courier New"/>
-          <w:color w:val="CC7832"/>
-          <w:sz w:val="20"/>
-          <w:szCs w:val="20"/>
-        </w:rPr>
-        <w:t>;</w:t>
-      </w:r>
-      <w:r>
-        <w:rPr>
-          <w:rFonts w:ascii="Courier New" w:eastAsia="Times New Roman" w:hAnsi="Courier New" w:cs="Courier New"/>
-          <w:color w:val="CC7832"/>
-          <w:sz w:val="20"/>
-          <w:szCs w:val="20"/>
-        </w:rPr>
-        <w:br/>
-      </w:r>
-      <w:r>
-        <w:rPr>
-          <w:rFonts w:ascii="Courier New" w:eastAsia="Times New Roman" w:hAnsi="Courier New" w:cs="Courier New"/>
-          <w:color w:val="A9B7C6"/>
-          <w:sz w:val="20"/>
-          <w:szCs w:val="20"/>
-        </w:rPr>
-        <w:t xml:space="preserve">String </w:t>
-      </w:r>
-      <w:r>
-        <w:rPr>
-          <w:rFonts w:ascii="Courier New" w:eastAsia="Times New Roman" w:hAnsi="Courier New" w:cs="Courier New"/>
-          <w:color w:val="9876AA"/>
-          <w:sz w:val="20"/>
-          <w:szCs w:val="20"/>
-        </w:rPr>
-        <w:t>encryptedSymmetricKeyString</w:t>
-      </w:r>
-      <w:r>
-        <w:rPr>
-          <w:rFonts w:ascii="Courier New" w:eastAsia="Times New Roman" w:hAnsi="Courier New" w:cs="Courier New"/>
-          <w:color w:val="CC7832"/>
-          <w:sz w:val="20"/>
-          <w:szCs w:val="20"/>
-        </w:rPr>
-        <w:t>;</w:t>
-      </w:r>
-      <w:r>
-        <w:rPr>
-          <w:rFonts w:ascii="Courier New" w:eastAsia="Times New Roman" w:hAnsi="Courier New" w:cs="Courier New"/>
-          <w:color w:val="CC7832"/>
-          <w:sz w:val="20"/>
-          <w:szCs w:val="20"/>
-        </w:rPr>
-        <w:br/>
-      </w:r>
-      <w:r>
-        <w:rPr>
-          <w:rFonts w:ascii="Courier New" w:eastAsia="Times New Roman" w:hAnsi="Courier New" w:cs="Courier New"/>
-          <w:color w:val="A9B7C6"/>
-          <w:sz w:val="20"/>
-          <w:szCs w:val="20"/>
-        </w:rPr>
-        <w:t xml:space="preserve">String </w:t>
-      </w:r>
-      <w:r>
-        <w:rPr>
-          <w:rFonts w:ascii="Courier New" w:eastAsia="Times New Roman" w:hAnsi="Courier New" w:cs="Courier New"/>
-          <w:color w:val="9876AA"/>
-          <w:sz w:val="20"/>
-          <w:szCs w:val="20"/>
-        </w:rPr>
-        <w:t>IVString</w:t>
-      </w:r>
-      <w:r>
-        <w:rPr>
-          <w:rFonts w:ascii="Courier New" w:eastAsia="Times New Roman" w:hAnsi="Courier New" w:cs="Courier New"/>
-          <w:color w:val="CC7832"/>
-          <w:sz w:val="20"/>
-          <w:szCs w:val="20"/>
-        </w:rPr>
-        <w:t>;</w:t>
-      </w:r>
-      <w:r>
-        <w:rPr>
-          <w:rFonts w:ascii="Courier New" w:eastAsia="Times New Roman" w:hAnsi="Courier New" w:cs="Courier New"/>
-          <w:color w:val="CC7832"/>
-          <w:sz w:val="20"/>
-          <w:szCs w:val="20"/>
-        </w:rPr>
-        <w:br/>
-      </w:r>
-      <w:r>
-        <w:rPr>
-          <w:rFonts w:ascii="Courier New" w:eastAsia="Times New Roman" w:hAnsi="Courier New" w:cs="Courier New"/>
-          <w:color w:val="A9B7C6"/>
-          <w:sz w:val="20"/>
-          <w:szCs w:val="20"/>
-        </w:rPr>
-        <w:t xml:space="preserve">String </w:t>
-      </w:r>
-      <w:r>
-        <w:rPr>
-          <w:rFonts w:ascii="Courier New" w:eastAsia="Times New Roman" w:hAnsi="Courier New" w:cs="Courier New"/>
-          <w:color w:val="9876AA"/>
-          <w:sz w:val="20"/>
-          <w:szCs w:val="20"/>
-        </w:rPr>
-        <w:t>cipherToEncryptSymmetricKey</w:t>
-      </w:r>
-      <w:r>
-        <w:rPr>
-          <w:rFonts w:ascii="Courier New" w:eastAsia="Times New Roman" w:hAnsi="Courier New" w:cs="Courier New"/>
-          <w:color w:val="CC7832"/>
-          <w:sz w:val="20"/>
-          <w:szCs w:val="20"/>
-        </w:rPr>
-        <w:t>;</w:t>
-      </w:r>
-      <w:r>
-        <w:rPr>
-          <w:rFonts w:ascii="Courier New" w:eastAsia="Times New Roman" w:hAnsi="Courier New" w:cs="Courier New"/>
-          <w:color w:val="CC7832"/>
-          <w:sz w:val="20"/>
-          <w:szCs w:val="20"/>
-        </w:rPr>
-        <w:br/>
-      </w:r>
-      <w:r>
-        <w:rPr>
-          <w:rFonts w:ascii="Courier New" w:eastAsia="Times New Roman" w:hAnsi="Courier New" w:cs="Courier New"/>
-          <w:color w:val="A9B7C6"/>
-          <w:sz w:val="20"/>
-          <w:szCs w:val="20"/>
-        </w:rPr>
-        <w:t xml:space="preserve">String </w:t>
-      </w:r>
-      <w:r>
-        <w:rPr>
-          <w:rFonts w:ascii="Courier New" w:eastAsia="Times New Roman" w:hAnsi="Courier New" w:cs="Courier New"/>
-          <w:color w:val="9876AA"/>
-          <w:sz w:val="20"/>
-          <w:szCs w:val="20"/>
-        </w:rPr>
-        <w:t>cipherTpEncryptData</w:t>
-      </w:r>
-      <w:r>
-        <w:rPr>
-          <w:rFonts w:ascii="Courier New" w:eastAsia="Times New Roman" w:hAnsi="Courier New" w:cs="Courier New"/>
-          <w:color w:val="CC7832"/>
-          <w:sz w:val="20"/>
-          <w:szCs w:val="20"/>
-        </w:rPr>
-        <w:t>;</w:t>
-      </w:r>
+        <w:t>cipherTpEncryptData;</w:t>
+      </w:r>
+      <w:proofErr w:type="gramEnd"/>
     </w:p>
     <w:p>
       <w:pPr>
@@ -664,16 +386,7 @@
           <w:u w:val="single"/>
           <w:lang w:val="en-US"/>
         </w:rPr>
-        <w:t>Decryption</w:t>
-      </w:r>
-      <w:r>
-        <w:rPr>
-          <w:b/>
-          <w:bCs/>
-          <w:u w:val="single"/>
-          <w:lang w:val="en-US"/>
-        </w:rPr>
-        <w:t xml:space="preserve"> </w:t>
+        <w:t xml:space="preserve">Decryption </w:t>
       </w:r>
     </w:p>
     <w:p>
@@ -781,13 +494,7 @@
         <w:rPr>
           <w:lang w:val="en-US"/>
         </w:rPr>
-        <w:t>K</w:t>
-      </w:r>
-      <w:r>
-        <w:rPr>
-          <w:lang w:val="en-US"/>
-        </w:rPr>
-        <w:t>eyStore.load</w:t>
+        <w:t>KeyStore.load</w:t>
       </w:r>
       <w:proofErr w:type="spellEnd"/>
     </w:p>
@@ -885,19 +592,11 @@
         <w:rPr>
           <w:lang w:val="en-US"/>
         </w:rPr>
-        <w:t>Cipher.</w:t>
-      </w:r>
-      <w:r>
-        <w:rPr>
-          <w:lang w:val="en-US"/>
-        </w:rPr>
-        <w:t>doFinal</w:t>
+        <w:t>Cipher.doFinal</w:t>
       </w:r>
       <w:proofErr w:type="spellEnd"/>
       <w:r>
         <w:br/>
-      </w:r>
-      <w:r>
         <w:t>SecureRandom.getInstance</w:t>
       </w:r>
     </w:p>
@@ -941,13 +640,7 @@
         <w:rPr>
           <w:lang w:val="en-US"/>
         </w:rPr>
-        <w:t>Signature.</w:t>
-      </w:r>
-      <w:r>
-        <w:rPr>
-          <w:lang w:val="en-US"/>
-        </w:rPr>
-        <w:t>updat</w:t>
+        <w:t>Signature.updat</w:t>
       </w:r>
       <w:r>
         <w:rPr>
@@ -1604,6 +1297,7 @@
   <w:style w:type="character" w:default="1" w:styleId="DefaultParagraphFont">
     <w:name w:val="Default Paragraph Font"/>
     <w:uiPriority w:val="1"/>
+    <w:semiHidden/>
     <w:unhideWhenUsed/>
   </w:style>
   <w:style w:type="table" w:default="1" w:styleId="TableNormal">

</xml_diff>